<commit_message>
Added Lab and updated README
</commit_message>
<xml_diff>
--- a/Labs/LabNetworksVPC.docx
+++ b/Labs/LabNetworksVPC.docx
@@ -13,7 +13,7 @@
         <w:rPr>
           <w:rFonts w:eastAsia="Times New Roman"/>
         </w:rPr>
-        <w:t>Practical Worksheet 4</w:t>
+        <w:t>Practical Worksheet 5</w:t>
       </w:r>
     </w:p>
     <w:p/>
@@ -62,13 +62,7 @@
         <w:rPr>
           <w:bdr w:val="none" w:sz="0" w:space="0" w:color="auto" w:frame="1"/>
         </w:rPr>
-        <w:t xml:space="preserve">IAM, </w:t>
-      </w:r>
-      <w:r>
-        <w:rPr>
-          <w:bdr w:val="none" w:sz="0" w:space="0" w:color="auto" w:frame="1"/>
-        </w:rPr>
-        <w:t xml:space="preserve">creating user accounts with profiles </w:t>
+        <w:t>Networking and VPC</w:t>
       </w:r>
     </w:p>
     <w:p>
@@ -172,7 +166,7 @@
         <w:rPr>
           <w:bdr w:val="none" w:sz="0" w:space="0" w:color="auto" w:frame="1"/>
         </w:rPr>
-        <w:t>IAM</w:t>
+        <w:t>VPC</w:t>
       </w:r>
     </w:p>
     <w:p>
@@ -185,26 +179,7 @@
         <w:rPr>
           <w:bdr w:val="none" w:sz="0" w:space="0" w:color="auto" w:frame="1"/>
         </w:rPr>
-        <w:t xml:space="preserve">AWS </w:t>
-      </w:r>
-      <w:r>
-        <w:rPr>
-          <w:bdr w:val="none" w:sz="0" w:space="0" w:color="auto" w:frame="1"/>
-        </w:rPr>
-        <w:t>KMS</w:t>
-      </w:r>
-    </w:p>
-    <w:p>
-      <w:pPr>
-        <w:rPr>
-          <w:bdr w:val="none" w:sz="0" w:space="0" w:color="auto" w:frame="1"/>
-        </w:rPr>
-      </w:pPr>
-      <w:r>
-        <w:rPr>
-          <w:bdr w:val="none" w:sz="0" w:space="0" w:color="auto" w:frame="1"/>
-        </w:rPr>
-        <w:t>AES Encryption</w:t>
+        <w:t>Networking</w:t>
       </w:r>
     </w:p>
     <w:p>
@@ -281,7 +256,10 @@
         <w:t xml:space="preserve">[1] </w:t>
       </w:r>
       <w:r>
-        <w:t>Create a user account and profile that only has access to S3 and to a specific key in KMS</w:t>
+        <w:t xml:space="preserve">Understand how to configure different network arrangements to </w:t>
+      </w:r>
+      <w:r>
+        <w:t>gain and control access to computers and other networked resources</w:t>
       </w:r>
     </w:p>
     <w:p>
@@ -289,28 +267,301 @@
         <w:t xml:space="preserve">[2] </w:t>
       </w:r>
       <w:r>
-        <w:t xml:space="preserve">Use the credentials created in step [1] for you </w:t>
-      </w:r>
-      <w:proofErr w:type="spellStart"/>
-      <w:r>
-        <w:t>CloudStorage</w:t>
-      </w:r>
-      <w:proofErr w:type="spellEnd"/>
-      <w:r>
-        <w:t xml:space="preserve"> application</w:t>
-      </w:r>
-    </w:p>
+        <w:t>Understand IP addressing and CIDR and the meaning of TCP and UDP ports</w:t>
+      </w:r>
+    </w:p>
+    <w:p/>
+    <w:p>
+      <w:pPr>
+        <w:pStyle w:val="Heading2"/>
+      </w:pPr>
+      <w:r>
+        <w:t>Networking</w:t>
+      </w:r>
+      <w:r>
+        <w:t xml:space="preserve"> </w:t>
+      </w:r>
+    </w:p>
+    <w:p/>
+    <w:p>
+      <w:pPr>
+        <w:pStyle w:val="Heading2"/>
+      </w:pPr>
+      <w:r>
+        <w:t xml:space="preserve">[Step 1] </w:t>
+      </w:r>
+      <w:r>
+        <w:t>Configure inbound IP on VirtualBox VM</w:t>
+      </w:r>
+    </w:p>
+    <w:p/>
+    <w:p>
+      <w:r>
+        <w:t>This can be done in a number of ways, but we are going to use NAT port mapping. When a VM is created in VirtualBox, it defaults to creating a single NAT interface</w:t>
+      </w:r>
+    </w:p>
+    <w:p/>
+    <w:p>
+      <w:r>
+        <w:t>[1] The VM does not have to be stopped for this but it isn’t a bad idea to make changes when it is stopped.</w:t>
+      </w:r>
+    </w:p>
+    <w:p>
+      <w:r>
+        <w:t>[2] In the VirtualBox Manager, select the VM you want to configure, then click Settings (Golden Gear Cog) and Network. Adapter 1 should be configured as NAT. Click on Advanced and then Port Forwarding. Set up 2 rules:</w:t>
+      </w:r>
+    </w:p>
+    <w:p>
+      <w:r>
+        <w:t>[a] Use the localhost host IP 127.0.0.1 and host port 2222 and map that to Guest Port 22</w:t>
+      </w:r>
+    </w:p>
+    <w:p>
+      <w:r>
+        <w:t>[b] Add a similar rule mapping Host Port 8080 to Guest Port 80</w:t>
+      </w:r>
+    </w:p>
+    <w:p/>
     <w:p>
       <w:r>
         <w:t xml:space="preserve">[3] </w:t>
       </w:r>
       <w:r>
-        <w:t>Create a key in KMS and use it to encrypt files on the client before uploading to S3 and decrypt them after downloading from S3</w:t>
-      </w:r>
-    </w:p>
-    <w:p>
-      <w:r>
-        <w:t xml:space="preserve">[4] Implement AES using python and test the difference in performance between the KMS solution and the local one. </w:t>
+        <w:rPr>
+          <w:b/>
+          <w:bCs/>
+        </w:rPr>
+        <w:t>Testing!</w:t>
+      </w:r>
+      <w:r>
+        <w:rPr>
+          <w:b/>
+          <w:bCs/>
+        </w:rPr>
+        <w:t xml:space="preserve"> </w:t>
+      </w:r>
+      <w:r>
+        <w:t xml:space="preserve">You </w:t>
+      </w:r>
+      <w:r>
+        <w:t xml:space="preserve">can test the </w:t>
+      </w:r>
+      <w:proofErr w:type="spellStart"/>
+      <w:r>
+        <w:t>NAT’d</w:t>
+      </w:r>
+      <w:proofErr w:type="spellEnd"/>
+      <w:r>
+        <w:t xml:space="preserve"> ports by running your docker app and seeing if you can access it from your computer – the </w:t>
+      </w:r>
+      <w:proofErr w:type="spellStart"/>
+      <w:r>
+        <w:t>url</w:t>
+      </w:r>
+      <w:proofErr w:type="spellEnd"/>
+      <w:r>
+        <w:t xml:space="preserve"> will be </w:t>
+      </w:r>
+      <w:hyperlink r:id="rId5" w:history="1">
+        <w:r>
+          <w:rPr>
+            <w:rStyle w:val="Hyperlink"/>
+          </w:rPr>
+          <w:t>http://127.0.0.1:8080</w:t>
+        </w:r>
+      </w:hyperlink>
+      <w:r>
+        <w:t xml:space="preserve"> </w:t>
+      </w:r>
+    </w:p>
+    <w:p/>
+    <w:p>
+      <w:r>
+        <w:t xml:space="preserve">If you want to try </w:t>
+      </w:r>
+      <w:proofErr w:type="spellStart"/>
+      <w:r>
+        <w:t>ssh</w:t>
+      </w:r>
+      <w:proofErr w:type="spellEnd"/>
+      <w:r>
+        <w:t xml:space="preserve"> to the VM, you can install </w:t>
+      </w:r>
+      <w:proofErr w:type="spellStart"/>
+      <w:r>
+        <w:t>sshd</w:t>
+      </w:r>
+      <w:proofErr w:type="spellEnd"/>
+      <w:r>
+        <w:t xml:space="preserve"> as follows:</w:t>
+      </w:r>
+    </w:p>
+    <w:p/>
+    <w:p>
+      <w:pPr>
+        <w:shd w:val="clear" w:color="auto" w:fill="D9D9D9" w:themeFill="background1" w:themeFillShade="D9"/>
+      </w:pPr>
+      <w:proofErr w:type="spellStart"/>
+      <w:r>
+        <w:t>sudo</w:t>
+      </w:r>
+      <w:proofErr w:type="spellEnd"/>
+      <w:r>
+        <w:t xml:space="preserve"> apt install </w:t>
+      </w:r>
+      <w:proofErr w:type="spellStart"/>
+      <w:r>
+        <w:t>tasksel</w:t>
+      </w:r>
+      <w:proofErr w:type="spellEnd"/>
+    </w:p>
+    <w:p>
+      <w:pPr>
+        <w:shd w:val="clear" w:color="auto" w:fill="D9D9D9" w:themeFill="background1" w:themeFillShade="D9"/>
+      </w:pPr>
+      <w:proofErr w:type="spellStart"/>
+      <w:r>
+        <w:t>sudo</w:t>
+      </w:r>
+      <w:proofErr w:type="spellEnd"/>
+      <w:r>
+        <w:t xml:space="preserve"> </w:t>
+      </w:r>
+      <w:proofErr w:type="spellStart"/>
+      <w:r>
+        <w:t>tasksel</w:t>
+      </w:r>
+      <w:proofErr w:type="spellEnd"/>
+      <w:r>
+        <w:t xml:space="preserve"> install </w:t>
+      </w:r>
+      <w:proofErr w:type="spellStart"/>
+      <w:r>
+        <w:t>openssh</w:t>
+      </w:r>
+      <w:proofErr w:type="spellEnd"/>
+      <w:r>
+        <w:t>-server</w:t>
+      </w:r>
+    </w:p>
+    <w:p/>
+    <w:p>
+      <w:r>
+        <w:t xml:space="preserve">start the </w:t>
+      </w:r>
+      <w:proofErr w:type="spellStart"/>
+      <w:r>
+        <w:t>ssh</w:t>
+      </w:r>
+      <w:proofErr w:type="spellEnd"/>
+      <w:r>
+        <w:t xml:space="preserve"> service by:</w:t>
+      </w:r>
+    </w:p>
+    <w:p/>
+    <w:p>
+      <w:pPr>
+        <w:shd w:val="clear" w:color="auto" w:fill="D9D9D9" w:themeFill="background1" w:themeFillShade="D9"/>
+      </w:pPr>
+      <w:r>
+        <w:t xml:space="preserve"> </w:t>
+      </w:r>
+      <w:proofErr w:type="spellStart"/>
+      <w:r>
+        <w:t>sudo</w:t>
+      </w:r>
+      <w:proofErr w:type="spellEnd"/>
+      <w:r>
+        <w:t xml:space="preserve"> service </w:t>
+      </w:r>
+      <w:proofErr w:type="spellStart"/>
+      <w:r>
+        <w:t>ssh</w:t>
+      </w:r>
+      <w:proofErr w:type="spellEnd"/>
+      <w:r>
+        <w:t xml:space="preserve"> start</w:t>
+      </w:r>
+    </w:p>
+    <w:p/>
+    <w:p>
+      <w:r>
+        <w:t>you can stop it using:</w:t>
+      </w:r>
+    </w:p>
+    <w:p/>
+    <w:p>
+      <w:pPr>
+        <w:shd w:val="clear" w:color="auto" w:fill="D9D9D9" w:themeFill="background1" w:themeFillShade="D9"/>
+      </w:pPr>
+      <w:r>
+        <w:t xml:space="preserve"> </w:t>
+      </w:r>
+      <w:proofErr w:type="spellStart"/>
+      <w:r>
+        <w:t>sudo</w:t>
+      </w:r>
+      <w:proofErr w:type="spellEnd"/>
+      <w:r>
+        <w:t xml:space="preserve"> service </w:t>
+      </w:r>
+      <w:proofErr w:type="spellStart"/>
+      <w:r>
+        <w:t>ssh</w:t>
+      </w:r>
+      <w:proofErr w:type="spellEnd"/>
+      <w:r>
+        <w:t xml:space="preserve"> stop</w:t>
+      </w:r>
+    </w:p>
+    <w:p/>
+    <w:p>
+      <w:r>
+        <w:t xml:space="preserve">To </w:t>
+      </w:r>
+      <w:proofErr w:type="spellStart"/>
+      <w:r>
+        <w:t>ssh</w:t>
+      </w:r>
+      <w:proofErr w:type="spellEnd"/>
+      <w:r>
+        <w:t xml:space="preserve"> to the VM, open a terminal on your PC (or use Putty) and </w:t>
+      </w:r>
+      <w:proofErr w:type="spellStart"/>
+      <w:r>
+        <w:t>ssh</w:t>
+      </w:r>
+      <w:proofErr w:type="spellEnd"/>
+      <w:r>
+        <w:t xml:space="preserve"> as</w:t>
+      </w:r>
+    </w:p>
+    <w:p/>
+    <w:p>
+      <w:pPr>
+        <w:shd w:val="clear" w:color="auto" w:fill="D9D9D9" w:themeFill="background1" w:themeFillShade="D9"/>
+      </w:pPr>
+      <w:proofErr w:type="spellStart"/>
+      <w:r>
+        <w:t>ssh</w:t>
+      </w:r>
+      <w:proofErr w:type="spellEnd"/>
+      <w:r>
+        <w:t xml:space="preserve"> -p 2222 &lt;</w:t>
+      </w:r>
+      <w:proofErr w:type="spellStart"/>
+      <w:r>
+        <w:t>usermame</w:t>
+      </w:r>
+      <w:proofErr w:type="spellEnd"/>
+      <w:r>
+        <w:t>&gt;@127.0.0.1</w:t>
+      </w:r>
+    </w:p>
+    <w:p/>
+    <w:p>
+      <w:r>
+        <w:t>You should be prompted for your password</w:t>
       </w:r>
     </w:p>
     <w:p/>
@@ -319,7 +570,448 @@
         <w:pStyle w:val="Heading2"/>
       </w:pPr>
       <w:r>
-        <w:t xml:space="preserve">IAM </w:t>
+        <w:t>[Step 2]</w:t>
+      </w:r>
+      <w:r>
+        <w:t xml:space="preserve"> Creating a </w:t>
+      </w:r>
+      <w:proofErr w:type="spellStart"/>
+      <w:r>
+        <w:t>NAT’d</w:t>
+      </w:r>
+      <w:proofErr w:type="spellEnd"/>
+      <w:r>
+        <w:t xml:space="preserve"> network</w:t>
+      </w:r>
+    </w:p>
+    <w:p/>
+    <w:p>
+      <w:r>
+        <w:t xml:space="preserve">The aim of this part of the lab is to create a private network that has access to the </w:t>
+      </w:r>
+      <w:proofErr w:type="gramStart"/>
+      <w:r>
+        <w:t>internet</w:t>
+      </w:r>
+      <w:proofErr w:type="gramEnd"/>
+      <w:r>
+        <w:t xml:space="preserve"> but the internet has no direct access to any of the machines. Visually, this looks like:</w:t>
+      </w:r>
+    </w:p>
+    <w:p/>
+    <w:p>
+      <w:r>
+        <w:drawing>
+          <wp:inline distT="0" distB="0" distL="0" distR="0" wp14:anchorId="70C7DAAB" wp14:editId="714D9C73">
+            <wp:extent cx="5727700" cy="1460500"/>
+            <wp:effectExtent l="0" t="0" r="0" b="0"/>
+            <wp:docPr id="9" name="Picture 6">
+              <a:extLst xmlns:a="http://schemas.openxmlformats.org/drawingml/2006/main">
+                <a:ext uri="{FF2B5EF4-FFF2-40B4-BE49-F238E27FC236}">
+                  <a16:creationId xmlns:a16="http://schemas.microsoft.com/office/drawing/2014/main" id="{E0484D06-A614-984F-B123-632BD358E874}"/>
+                </a:ext>
+              </a:extLst>
+            </wp:docPr>
+            <wp:cNvGraphicFramePr>
+              <a:graphicFrameLocks xmlns:a="http://schemas.openxmlformats.org/drawingml/2006/main" noGrp="1" noChangeAspect="1"/>
+            </wp:cNvGraphicFramePr>
+            <a:graphic xmlns:a="http://schemas.openxmlformats.org/drawingml/2006/main">
+              <a:graphicData uri="http://schemas.openxmlformats.org/drawingml/2006/picture">
+                <pic:pic xmlns:pic="http://schemas.openxmlformats.org/drawingml/2006/picture">
+                  <pic:nvPicPr>
+                    <pic:cNvPr id="9" name="Picture 6">
+                      <a:extLst>
+                        <a:ext uri="{FF2B5EF4-FFF2-40B4-BE49-F238E27FC236}">
+                          <a16:creationId xmlns:a16="http://schemas.microsoft.com/office/drawing/2014/main" id="{E0484D06-A614-984F-B123-632BD358E874}"/>
+                        </a:ext>
+                      </a:extLst>
+                    </pic:cNvPr>
+                    <pic:cNvPicPr>
+                      <a:picLocks noGrp="1" noChangeAspect="1" noChangeArrowheads="1"/>
+                    </pic:cNvPicPr>
+                  </pic:nvPicPr>
+                  <pic:blipFill rotWithShape="1">
+                    <a:blip r:embed="rId6">
+                      <a:extLst>
+                        <a:ext uri="{28A0092B-C50C-407E-A947-70E740481C1C}">
+                          <a14:useLocalDpi xmlns:a14="http://schemas.microsoft.com/office/drawing/2010/main" val="0"/>
+                        </a:ext>
+                      </a:extLst>
+                    </a:blip>
+                    <a:srcRect/>
+                    <a:stretch/>
+                  </pic:blipFill>
+                  <pic:spPr bwMode="auto">
+                    <a:xfrm>
+                      <a:off x="0" y="0"/>
+                      <a:ext cx="5727700" cy="1460500"/>
+                    </a:xfrm>
+                    <a:prstGeom prst="rect">
+                      <a:avLst/>
+                    </a:prstGeom>
+                    <a:noFill/>
+                    <a:extLst>
+                      <a:ext uri="{91240B29-F687-4F45-9708-019B960494DF}">
+                        <a14:hiddenLine xmlns:a14="http://schemas.microsoft.com/office/drawing/2010/main" w="9525">
+                          <a:solidFill>
+                            <a:srgbClr val="000000"/>
+                          </a:solidFill>
+                          <a:miter lim="800000"/>
+                          <a:headEnd/>
+                          <a:tailEnd/>
+                        </a14:hiddenLine>
+                      </a:ext>
+                    </a:extLst>
+                  </pic:spPr>
+                </pic:pic>
+              </a:graphicData>
+            </a:graphic>
+          </wp:inline>
+        </w:drawing>
+      </w:r>
+    </w:p>
+    <w:p/>
+    <w:p/>
+    <w:p>
+      <w:r>
+        <w:t>This is very similar to how your home network will be set up. What we are going to do however is to set up a NAT gateway on AWS.</w:t>
+      </w:r>
+    </w:p>
+    <w:p/>
+    <w:p>
+      <w:r>
+        <w:t>To do this, we are going to create a network as shown below:</w:t>
+      </w:r>
+    </w:p>
+    <w:p/>
+    <w:p/>
+    <w:p>
+      <w:r>
+        <w:rPr>
+          <w:noProof/>
+        </w:rPr>
+        <w:lastRenderedPageBreak/>
+        <w:drawing>
+          <wp:inline distT="0" distB="0" distL="0" distR="0">
+            <wp:extent cx="5727700" cy="3422650"/>
+            <wp:effectExtent l="0" t="0" r="0" b="6350"/>
+            <wp:docPr id="3" name="Picture 3"/>
+            <wp:cNvGraphicFramePr>
+              <a:graphicFrameLocks xmlns:a="http://schemas.openxmlformats.org/drawingml/2006/main" noChangeAspect="1"/>
+            </wp:cNvGraphicFramePr>
+            <a:graphic xmlns:a="http://schemas.openxmlformats.org/drawingml/2006/main">
+              <a:graphicData uri="http://schemas.openxmlformats.org/drawingml/2006/picture">
+                <pic:pic xmlns:pic="http://schemas.openxmlformats.org/drawingml/2006/picture">
+                  <pic:nvPicPr>
+                    <pic:cNvPr id="3" name="AWS Network Diagram - Page 1.png"/>
+                    <pic:cNvPicPr/>
+                  </pic:nvPicPr>
+                  <pic:blipFill>
+                    <a:blip r:embed="rId7">
+                      <a:extLst>
+                        <a:ext uri="{28A0092B-C50C-407E-A947-70E740481C1C}">
+                          <a14:useLocalDpi xmlns:a14="http://schemas.microsoft.com/office/drawing/2010/main" val="0"/>
+                        </a:ext>
+                      </a:extLst>
+                    </a:blip>
+                    <a:stretch>
+                      <a:fillRect/>
+                    </a:stretch>
+                  </pic:blipFill>
+                  <pic:spPr>
+                    <a:xfrm>
+                      <a:off x="0" y="0"/>
+                      <a:ext cx="5727700" cy="3422650"/>
+                    </a:xfrm>
+                    <a:prstGeom prst="rect">
+                      <a:avLst/>
+                    </a:prstGeom>
+                  </pic:spPr>
+                </pic:pic>
+              </a:graphicData>
+            </a:graphic>
+          </wp:inline>
+        </w:drawing>
+      </w:r>
+    </w:p>
+    <w:p/>
+    <w:p>
+      <w:r>
+        <w:t xml:space="preserve">[1] </w:t>
+      </w:r>
+      <w:r>
+        <w:rPr>
+          <w:b/>
+          <w:bCs/>
+        </w:rPr>
+        <w:t>Create a VPC</w:t>
+      </w:r>
+      <w:r>
+        <w:t xml:space="preserve">: Choose a name for the VPC like </w:t>
+      </w:r>
+      <w:proofErr w:type="spellStart"/>
+      <w:r>
+        <w:t>LabVPC</w:t>
+      </w:r>
+      <w:proofErr w:type="spellEnd"/>
+      <w:r>
+        <w:t xml:space="preserve"> and assign an IPv4 address range – this is a private IP address range – something like 172.30.0.0/16 – we don’t need 64k IP addresses that this gives </w:t>
+      </w:r>
+      <w:proofErr w:type="gramStart"/>
+      <w:r>
+        <w:t>us</w:t>
+      </w:r>
+      <w:proofErr w:type="gramEnd"/>
+      <w:r>
+        <w:t xml:space="preserve"> but it makes it easier to subnet. Ignore IPv6</w:t>
+      </w:r>
+    </w:p>
+    <w:p/>
+    <w:p>
+      <w:r>
+        <w:t xml:space="preserve">[2] </w:t>
+      </w:r>
+      <w:r>
+        <w:rPr>
+          <w:b/>
+          <w:bCs/>
+        </w:rPr>
+        <w:t>Create two subnets</w:t>
+      </w:r>
+      <w:r>
+        <w:t>: One for the public subnet</w:t>
+      </w:r>
+      <w:r>
+        <w:t xml:space="preserve"> (</w:t>
+      </w:r>
+      <w:proofErr w:type="spellStart"/>
+      <w:proofErr w:type="gramStart"/>
+      <w:r>
+        <w:t>LabPublic</w:t>
+      </w:r>
+      <w:proofErr w:type="spellEnd"/>
+      <w:r>
+        <w:t>)  with</w:t>
+      </w:r>
+      <w:proofErr w:type="gramEnd"/>
+      <w:r>
+        <w:t xml:space="preserve"> the address range 172.30.0.0/24 and the other for the private subnet (</w:t>
+      </w:r>
+      <w:proofErr w:type="spellStart"/>
+      <w:r>
+        <w:t>LabPrivate</w:t>
+      </w:r>
+      <w:proofErr w:type="spellEnd"/>
+      <w:r>
+        <w:t>) with the address range 172.30.1.0/24</w:t>
+      </w:r>
+    </w:p>
+    <w:p/>
+    <w:p>
+      <w:r>
+        <w:t xml:space="preserve">[3] </w:t>
+      </w:r>
+      <w:r>
+        <w:rPr>
+          <w:b/>
+          <w:bCs/>
+        </w:rPr>
+        <w:t>Create an internet gateway</w:t>
+      </w:r>
+      <w:r>
+        <w:t xml:space="preserve"> to connect the VPC to the internet – this happens in two stages – create the internet gateway and then select and attach to the VPC </w:t>
+      </w:r>
+      <w:r>
+        <w:rPr>
+          <w:b/>
+          <w:bCs/>
+        </w:rPr>
+        <w:t>NOTE</w:t>
+      </w:r>
+      <w:r>
+        <w:t xml:space="preserve"> this takes a bit of time to show up as being “attached” </w:t>
+      </w:r>
+    </w:p>
+    <w:p/>
+    <w:p>
+      <w:r>
+        <w:t xml:space="preserve">[4] </w:t>
+      </w:r>
+      <w:r>
+        <w:rPr>
+          <w:b/>
+          <w:bCs/>
+        </w:rPr>
+        <w:t>Create NAT gateway</w:t>
+      </w:r>
+      <w:r>
+        <w:t xml:space="preserve">: Associate it with the </w:t>
+      </w:r>
+      <w:proofErr w:type="spellStart"/>
+      <w:r>
+        <w:t>LabPublicSubnet</w:t>
+      </w:r>
+      <w:proofErr w:type="spellEnd"/>
+      <w:r>
+        <w:t xml:space="preserve"> and allocate an Elastic IP – this is the gateways public IP address to communicate with the internet</w:t>
+      </w:r>
+    </w:p>
+    <w:p/>
+    <w:p>
+      <w:r>
+        <w:t xml:space="preserve">[5] </w:t>
+      </w:r>
+      <w:r>
+        <w:rPr>
+          <w:b/>
+          <w:bCs/>
+        </w:rPr>
+        <w:t>Create two route tables</w:t>
+      </w:r>
+      <w:r>
+        <w:t xml:space="preserve"> </w:t>
+      </w:r>
+    </w:p>
+    <w:p>
+      <w:r>
+        <w:t xml:space="preserve">[a] </w:t>
+      </w:r>
+      <w:proofErr w:type="spellStart"/>
+      <w:r>
+        <w:t>LabDefaultRouteTable</w:t>
+      </w:r>
+      <w:proofErr w:type="spellEnd"/>
+      <w:r>
+        <w:t xml:space="preserve"> – associated with the </w:t>
+      </w:r>
+      <w:proofErr w:type="spellStart"/>
+      <w:r>
+        <w:t>LabVPC</w:t>
+      </w:r>
+      <w:proofErr w:type="spellEnd"/>
+      <w:r>
+        <w:t xml:space="preserve">. Once created, associate the </w:t>
+      </w:r>
+      <w:proofErr w:type="spellStart"/>
+      <w:r>
+        <w:t>LabPublicSubnet</w:t>
+      </w:r>
+      <w:proofErr w:type="spellEnd"/>
+      <w:r>
+        <w:t xml:space="preserve"> to it and in Routes, add the default route of 0.0.0.0/0 with a target of the internet gateway.</w:t>
+      </w:r>
+    </w:p>
+    <w:p>
+      <w:r>
+        <w:t xml:space="preserve">[b] </w:t>
+      </w:r>
+      <w:proofErr w:type="spellStart"/>
+      <w:r>
+        <w:t>LabPrivateRouteTable</w:t>
+      </w:r>
+      <w:proofErr w:type="spellEnd"/>
+      <w:r>
+        <w:t xml:space="preserve"> associated with the </w:t>
+      </w:r>
+      <w:proofErr w:type="spellStart"/>
+      <w:r>
+        <w:t>LabVPC</w:t>
+      </w:r>
+      <w:proofErr w:type="spellEnd"/>
+      <w:r>
+        <w:t xml:space="preserve">. Once created, associate the </w:t>
+      </w:r>
+      <w:proofErr w:type="spellStart"/>
+      <w:r>
+        <w:t>LabPrivateSubnet</w:t>
+      </w:r>
+      <w:proofErr w:type="spellEnd"/>
+      <w:r>
+        <w:t xml:space="preserve"> and in Routes, add the default route of 0.0.0.0/0 with a target of the NAT gateway</w:t>
+      </w:r>
+    </w:p>
+    <w:p/>
+    <w:p>
+      <w:r>
+        <w:t>You should be all set now to create</w:t>
+      </w:r>
+      <w:r>
+        <w:t xml:space="preserve"> 2 ec2 micro instances</w:t>
+      </w:r>
+      <w:proofErr w:type="gramStart"/>
+      <w:r>
+        <w:t xml:space="preserve">. </w:t>
+      </w:r>
+      <w:proofErr w:type="gramEnd"/>
+      <w:r>
+        <w:t>1 in the public subnet and the other in the private one.</w:t>
+      </w:r>
+    </w:p>
+    <w:p/>
+    <w:p>
+      <w:r>
+        <w:t xml:space="preserve">Once you have created the machines, you should be able to </w:t>
+      </w:r>
+      <w:proofErr w:type="spellStart"/>
+      <w:r>
+        <w:t>ssh</w:t>
+      </w:r>
+      <w:proofErr w:type="spellEnd"/>
+      <w:r>
+        <w:t xml:space="preserve"> only to the machine in the public subnet – even if the instance in the private subnet has a public IP. This is because the </w:t>
+      </w:r>
+      <w:r>
+        <w:lastRenderedPageBreak/>
+        <w:t>ec2 instance in the private subnet can only communicate out via the NAT gateway and this doesn’t allow inbound traffic. However, you can still get to the private instance via the public instance. To do this, you can use the internal IP addresses – when you select an EC2 instance in the console, it will provide those details.</w:t>
+      </w:r>
+    </w:p>
+    <w:p/>
+    <w:p>
+      <w:r>
+        <w:t xml:space="preserve">[6] Verify you can </w:t>
+      </w:r>
+      <w:proofErr w:type="spellStart"/>
+      <w:r>
+        <w:t>ssh</w:t>
+      </w:r>
+      <w:proofErr w:type="spellEnd"/>
+      <w:r>
+        <w:t xml:space="preserve"> to the instance in the public subnet but not the private one from your machine</w:t>
+      </w:r>
+    </w:p>
+    <w:p/>
+    <w:p>
+      <w:r>
+        <w:t xml:space="preserve">[7] </w:t>
+      </w:r>
+      <w:proofErr w:type="spellStart"/>
+      <w:r>
+        <w:t>ssh</w:t>
+      </w:r>
+      <w:proofErr w:type="spellEnd"/>
+      <w:r>
+        <w:t xml:space="preserve"> to the private instance from the public instance using the internal IP address of the machine</w:t>
+      </w:r>
+    </w:p>
+    <w:p/>
+    <w:p>
+      <w:r>
+        <w:t>[8] Once on the private machine, verify your public IP address by using the command:</w:t>
+      </w:r>
+    </w:p>
+    <w:p/>
+    <w:p>
+      <w:pPr>
+        <w:shd w:val="clear" w:color="auto" w:fill="D9D9D9" w:themeFill="background1" w:themeFillShade="D9"/>
+      </w:pPr>
+      <w:r>
+        <w:t>dig +short myip.opendns.com @resolver1.opendns.com</w:t>
+      </w:r>
+    </w:p>
+    <w:p/>
+    <w:p>
+      <w:r>
+        <w:t>This IP address should be the same as the public IP address assigned to your NAT gateway.</w:t>
       </w:r>
     </w:p>
     <w:p/>
@@ -328,523 +1020,144 @@
         <w:pStyle w:val="Heading2"/>
       </w:pPr>
       <w:r>
-        <w:t xml:space="preserve">[Step 1] </w:t>
-      </w:r>
-      <w:r>
-        <w:t>Create an IAM user</w:t>
-      </w:r>
-    </w:p>
-    <w:p/>
-    <w:p>
-      <w:r>
-        <w:t xml:space="preserve">Using the IAM console, create a policy called </w:t>
-      </w:r>
-      <w:proofErr w:type="spellStart"/>
-      <w:r>
-        <w:t>CloudStoragePolicy</w:t>
-      </w:r>
-      <w:proofErr w:type="spellEnd"/>
-    </w:p>
-    <w:p>
-      <w:r>
-        <w:t xml:space="preserve">Allow the policy to </w:t>
-      </w:r>
-      <w:r>
-        <w:t>access your specific bucket</w:t>
-      </w:r>
-    </w:p>
-    <w:p/>
-    <w:p>
-      <w:r>
-        <w:t>The actions for buckets you need are:</w:t>
-      </w:r>
-    </w:p>
-    <w:p/>
-    <w:p>
-      <w:r>
-        <w:t>[</w:t>
+        <w:t>[Step 3</w:t>
+      </w:r>
+      <w:r>
+        <w:t xml:space="preserve">] </w:t>
+      </w:r>
+      <w:r>
+        <w:t>Optional: Write a python program that creates the network above and adds the instances to the different subnets.</w:t>
+      </w:r>
+    </w:p>
+    <w:p/>
+    <w:p/>
+    <w:p>
+      <w:pPr>
+        <w:pStyle w:val="Heading2"/>
+      </w:pPr>
+      <w:r>
+        <w:t>Submission and Quiz</w:t>
+      </w:r>
+    </w:p>
+    <w:p/>
+    <w:p>
+      <w:r>
+        <w:t>No submission – respond to the quiz</w:t>
+      </w:r>
+    </w:p>
+    <w:p/>
+    <w:p>
+      <w:pPr>
+        <w:pStyle w:val="Heading2"/>
+      </w:pPr>
+      <w:r>
+        <w:t>Respond to the Quiz</w:t>
+      </w:r>
+    </w:p>
+    <w:p/>
+    <w:p>
+      <w:r>
+        <w:t xml:space="preserve">[1] </w:t>
+      </w:r>
+      <w:r>
+        <w:t>Select the option that is false. A NAT gateway or interface is:</w:t>
+      </w:r>
+    </w:p>
+    <w:p/>
+    <w:p>
+      <w:r>
+        <w:t xml:space="preserve">[A] </w:t>
+      </w:r>
+      <w:r>
+        <w:t>Avoids machines needing public IP addresses by allowing them to use private IP addresses</w:t>
+      </w:r>
+    </w:p>
+    <w:p>
+      <w:r>
+        <w:t xml:space="preserve">[B] </w:t>
+      </w:r>
+      <w:r>
+        <w:t>Can only allow machines to access the internet and can’t allow machines on the private network to be accessed from the internet</w:t>
+      </w:r>
+    </w:p>
+    <w:p>
+      <w:r>
+        <w:t>[C] Needs a public IP address and a way for it itself to access the internet</w:t>
+      </w:r>
+    </w:p>
+    <w:p>
+      <w:r>
+        <w:t xml:space="preserve">[D] Works by substituting its own public IP address for the internal IP address of the machines on its private network </w:t>
+      </w:r>
+    </w:p>
+    <w:p/>
+    <w:p>
+      <w:r>
+        <w:t xml:space="preserve">[2] </w:t>
+      </w:r>
+      <w:r>
+        <w:t>Is the following statement true or false: A subnet associated with a VPC needs to allow at least 64 hosts</w:t>
+      </w:r>
+    </w:p>
+    <w:p/>
+    <w:p>
+      <w:r>
+        <w:t>[A]True</w:t>
+      </w:r>
+    </w:p>
+    <w:p>
+      <w:r>
+        <w:t>[B] False</w:t>
+      </w:r>
+    </w:p>
+    <w:p/>
+    <w:p>
+      <w:r>
+        <w:t>[3</w:t>
+      </w:r>
+      <w:r>
+        <w:t xml:space="preserve">] </w:t>
+      </w:r>
+      <w:r>
+        <w:t>Which component of the network is responsible for allocating IP addresses to machines on the network?</w:t>
+      </w:r>
+    </w:p>
+    <w:p/>
+    <w:p>
+      <w:r>
+        <w:t>[A]</w:t>
+      </w:r>
+      <w:r>
+        <w:t xml:space="preserve"> VPC</w:t>
       </w:r>
     </w:p>
     <w:p>
       <w:r>
         <w:lastRenderedPageBreak/>
-        <w:t xml:space="preserve">                "s</w:t>
-      </w:r>
-      <w:proofErr w:type="gramStart"/>
-      <w:r>
-        <w:t>3:CreateBucket</w:t>
-      </w:r>
-      <w:proofErr w:type="gramEnd"/>
-      <w:r>
-        <w:t>",</w:t>
-      </w:r>
-    </w:p>
-    <w:p>
-      <w:r>
-        <w:t xml:space="preserve">                "s</w:t>
-      </w:r>
-      <w:proofErr w:type="gramStart"/>
-      <w:r>
-        <w:t>3:ListBucket</w:t>
-      </w:r>
-      <w:proofErr w:type="gramEnd"/>
-      <w:r>
-        <w:t>",</w:t>
-      </w:r>
-    </w:p>
-    <w:p>
-      <w:r>
-        <w:t xml:space="preserve">                "s</w:t>
-      </w:r>
-      <w:proofErr w:type="gramStart"/>
-      <w:r>
-        <w:t>3:DeleteBucket</w:t>
-      </w:r>
-      <w:proofErr w:type="gramEnd"/>
-      <w:r>
-        <w:t>"</w:t>
-      </w:r>
-    </w:p>
-    <w:p>
-      <w:r>
-        <w:t xml:space="preserve">            ]</w:t>
-      </w:r>
-    </w:p>
-    <w:p/>
-    <w:p>
-      <w:r>
-        <w:t>The resource:</w:t>
-      </w:r>
-    </w:p>
-    <w:p/>
-    <w:p>
-      <w:r>
-        <w:t>[</w:t>
-      </w:r>
-    </w:p>
-    <w:p>
-      <w:r>
-        <w:t xml:space="preserve">                "</w:t>
-      </w:r>
-      <w:proofErr w:type="gramStart"/>
-      <w:r>
-        <w:t>arn:aws</w:t>
-      </w:r>
-      <w:proofErr w:type="gramEnd"/>
-      <w:r>
-        <w:t>:s3:::</w:t>
-      </w:r>
-      <w:r>
-        <w:t>&lt;bucket-name&gt;</w:t>
-      </w:r>
-      <w:r>
-        <w:t>",</w:t>
-      </w:r>
-    </w:p>
-    <w:p>
-      <w:r>
-        <w:t xml:space="preserve">                "</w:t>
-      </w:r>
-      <w:proofErr w:type="gramStart"/>
-      <w:r>
-        <w:t>arn:aws</w:t>
-      </w:r>
-      <w:proofErr w:type="gramEnd"/>
-      <w:r>
-        <w:t>:s3:::</w:t>
-      </w:r>
-      <w:r>
-        <w:t>&lt;bucket-name&gt;</w:t>
-      </w:r>
-      <w:r>
-        <w:t>/*"</w:t>
-      </w:r>
-    </w:p>
-    <w:p>
-      <w:r>
-        <w:t xml:space="preserve">            ]</w:t>
-      </w:r>
-    </w:p>
-    <w:p/>
-    <w:p>
-      <w:r>
-        <w:t>The actions for objects:</w:t>
-      </w:r>
-    </w:p>
-    <w:p/>
-    <w:p>
-      <w:r>
-        <w:t>[</w:t>
-      </w:r>
-    </w:p>
-    <w:p>
-      <w:r>
-        <w:t xml:space="preserve">                "s</w:t>
-      </w:r>
-      <w:proofErr w:type="gramStart"/>
-      <w:r>
-        <w:t>3:PutObject</w:t>
-      </w:r>
-      <w:proofErr w:type="gramEnd"/>
-      <w:r>
-        <w:t>",</w:t>
-      </w:r>
-    </w:p>
-    <w:p>
-      <w:r>
-        <w:t xml:space="preserve">                "s</w:t>
-      </w:r>
-      <w:proofErr w:type="gramStart"/>
-      <w:r>
-        <w:t>3:GetObject</w:t>
-      </w:r>
-      <w:proofErr w:type="gramEnd"/>
-      <w:r>
-        <w:t>",</w:t>
-      </w:r>
-    </w:p>
-    <w:p>
-      <w:r>
-        <w:t xml:space="preserve">                "s</w:t>
-      </w:r>
-      <w:proofErr w:type="gramStart"/>
-      <w:r>
-        <w:t>3:PutObjectVersionAcl</w:t>
-      </w:r>
-      <w:proofErr w:type="gramEnd"/>
-      <w:r>
-        <w:t>",</w:t>
-      </w:r>
-    </w:p>
-    <w:p>
-      <w:r>
-        <w:t xml:space="preserve">                "s</w:t>
-      </w:r>
-      <w:proofErr w:type="gramStart"/>
-      <w:r>
-        <w:t>3:PutObjectAcl</w:t>
-      </w:r>
-      <w:proofErr w:type="gramEnd"/>
-      <w:r>
-        <w:t>",</w:t>
-      </w:r>
-    </w:p>
-    <w:p>
-      <w:r>
-        <w:t xml:space="preserve">                "s</w:t>
-      </w:r>
-      <w:proofErr w:type="gramStart"/>
-      <w:r>
-        <w:t>3:ListMultipartUploadParts</w:t>
-      </w:r>
-      <w:proofErr w:type="gramEnd"/>
-      <w:r>
-        <w:t>",</w:t>
-      </w:r>
-    </w:p>
-    <w:p>
-      <w:r>
-        <w:t xml:space="preserve">                "s</w:t>
-      </w:r>
-      <w:proofErr w:type="gramStart"/>
-      <w:r>
-        <w:t>3:ListObjects</w:t>
-      </w:r>
-      <w:proofErr w:type="gramEnd"/>
-      <w:r>
-        <w:t>"</w:t>
-      </w:r>
-    </w:p>
-    <w:p>
-      <w:r>
-        <w:t xml:space="preserve">            ]</w:t>
-      </w:r>
-    </w:p>
-    <w:p/>
-    <w:p>
-      <w:r>
-        <w:t xml:space="preserve">The resource only needs </w:t>
-      </w:r>
-    </w:p>
-    <w:p/>
-    <w:p>
-      <w:r>
-        <w:t>"</w:t>
-      </w:r>
-      <w:proofErr w:type="gramStart"/>
-      <w:r>
-        <w:t>arn:aws</w:t>
-      </w:r>
-      <w:proofErr w:type="gramEnd"/>
-      <w:r>
-        <w:t>:s3:::&lt;bucket-name&gt;</w:t>
-      </w:r>
-      <w:r>
-        <w:t>"</w:t>
-      </w:r>
-    </w:p>
-    <w:p/>
-    <w:p>
-      <w:r>
-        <w:t>Create a user and attach this policy to it. Download or save the API keys. The user does not need to be able to login.</w:t>
-      </w:r>
-    </w:p>
-    <w:p/>
-    <w:p>
-      <w:r>
-        <w:t xml:space="preserve">Use the API keys for your </w:t>
-      </w:r>
-      <w:proofErr w:type="spellStart"/>
-      <w:r>
-        <w:t>CloudStorage</w:t>
-      </w:r>
-      <w:proofErr w:type="spellEnd"/>
-      <w:r>
-        <w:t xml:space="preserve"> application and verify that it works.</w:t>
-      </w:r>
-    </w:p>
-    <w:p/>
-    <w:p>
-      <w:r>
-        <w:t>Change the bucket name you use in the program to make sure that it doesn’t work since your permissions are for a specific user.</w:t>
-      </w:r>
-    </w:p>
-    <w:p/>
-    <w:p>
-      <w:r>
-        <w:t xml:space="preserve">To detect errors, you will need to catch errors using exception handling. </w:t>
-      </w:r>
-    </w:p>
-    <w:p/>
-    <w:p>
-      <w:pPr>
-        <w:pStyle w:val="Heading2"/>
-      </w:pPr>
-      <w:r>
-        <w:t>[</w:t>
-      </w:r>
-      <w:r>
-        <w:t>Step 2</w:t>
-      </w:r>
-      <w:r>
-        <w:t xml:space="preserve">] </w:t>
-      </w:r>
-      <w:r>
-        <w:t>AES Encryption using KMS</w:t>
-      </w:r>
-    </w:p>
-    <w:p/>
-    <w:p>
-      <w:r>
-        <w:t xml:space="preserve">Using the IAM console, </w:t>
-      </w:r>
-      <w:r>
-        <w:t>go into Encryption Keys and create a key</w:t>
-      </w:r>
-    </w:p>
-    <w:p>
-      <w:r>
-        <w:t>Choose an appropriate alias for the key</w:t>
-      </w:r>
-    </w:p>
-    <w:p>
-      <w:r>
-        <w:t>Add yourself as the key administrator and choose the user you created above as the key user</w:t>
-      </w:r>
-    </w:p>
-    <w:p/>
-    <w:p>
-      <w:r>
-        <w:t xml:space="preserve">In your </w:t>
-      </w:r>
-      <w:proofErr w:type="spellStart"/>
-      <w:r>
-        <w:t>CloudStorage</w:t>
-      </w:r>
-      <w:proofErr w:type="spellEnd"/>
-      <w:r>
-        <w:t xml:space="preserve"> application add the ability to encrypt and decrypt the files you find using the KMS Client </w:t>
-      </w:r>
-      <w:proofErr w:type="spellStart"/>
-      <w:r>
-        <w:t>apis</w:t>
-      </w:r>
-      <w:proofErr w:type="spellEnd"/>
-      <w:r>
-        <w:t xml:space="preserve"> of boto3. </w:t>
-      </w:r>
-    </w:p>
-    <w:p/>
-    <w:p>
-      <w:r>
-        <w:lastRenderedPageBreak/>
-        <w:t>Encrypt only operates on 4 KB</w:t>
-      </w:r>
-      <w:r>
-        <w:t xml:space="preserve"> of data and so if you were to use this as a means of encrypting larger files, you would have to encrypt the file in chunks and reverse the process for decryption.</w:t>
-      </w:r>
-    </w:p>
-    <w:p/>
-    <w:p>
-      <w:pPr>
-        <w:pStyle w:val="Heading2"/>
-      </w:pPr>
-      <w:r>
-        <w:t>[</w:t>
-      </w:r>
-      <w:r>
-        <w:t>Step 3</w:t>
-      </w:r>
-      <w:r>
-        <w:t xml:space="preserve">] AES Encryption using </w:t>
-      </w:r>
-      <w:r>
-        <w:t xml:space="preserve">local python library </w:t>
-      </w:r>
-      <w:proofErr w:type="spellStart"/>
-      <w:r>
-        <w:t>pycryptodome</w:t>
-      </w:r>
-      <w:proofErr w:type="spellEnd"/>
-    </w:p>
-    <w:p/>
-    <w:p>
-      <w:r>
-        <w:t xml:space="preserve">Create another version of your </w:t>
-      </w:r>
-      <w:proofErr w:type="spellStart"/>
-      <w:r>
-        <w:t>CloudStorage</w:t>
-      </w:r>
-      <w:proofErr w:type="spellEnd"/>
-      <w:r>
-        <w:t xml:space="preserve"> program that uses the python library </w:t>
-      </w:r>
-      <w:proofErr w:type="spellStart"/>
-      <w:r>
-        <w:t>pycryptodome</w:t>
-      </w:r>
-      <w:proofErr w:type="spellEnd"/>
-      <w:r>
-        <w:t xml:space="preserve"> to encrypt and decrypt your files</w:t>
-      </w:r>
-    </w:p>
-    <w:p/>
-    <w:p>
-      <w:r>
-        <w:t>You can use the example code for doing this from &lt;HERE&gt;</w:t>
-      </w:r>
-    </w:p>
-    <w:p/>
-    <w:p/>
-    <w:p>
-      <w:pPr>
-        <w:pStyle w:val="Heading2"/>
-      </w:pPr>
-      <w:r>
-        <w:t>Submission and Quiz</w:t>
-      </w:r>
-    </w:p>
-    <w:p/>
-    <w:p>
-      <w:r>
-        <w:t>Submit the python code</w:t>
-      </w:r>
-      <w:r>
-        <w:t xml:space="preserve"> files</w:t>
-      </w:r>
-      <w:r>
-        <w:t xml:space="preserve"> you wrote </w:t>
-      </w:r>
-      <w:r>
-        <w:t>and take the quiz:</w:t>
-      </w:r>
-    </w:p>
-    <w:p/>
-    <w:p>
-      <w:pPr>
-        <w:pStyle w:val="Heading2"/>
-      </w:pPr>
-      <w:r>
-        <w:t>Respond to the Quiz</w:t>
-      </w:r>
-    </w:p>
-    <w:p/>
-    <w:p>
-      <w:r>
-        <w:t xml:space="preserve">[1] </w:t>
-      </w:r>
-      <w:r>
-        <w:t>Creating a policy that specified permissions for users, groups or roles is the only way to control access to an S3 bucket</w:t>
-      </w:r>
-    </w:p>
-    <w:p/>
-    <w:p>
-      <w:r>
-        <w:t xml:space="preserve">[A] </w:t>
-      </w:r>
-      <w:r>
-        <w:t>True</w:t>
-      </w:r>
-    </w:p>
-    <w:p>
-      <w:r>
         <w:t xml:space="preserve">[B] </w:t>
       </w:r>
       <w:r>
-        <w:t>False</w:t>
-      </w:r>
-    </w:p>
-    <w:p/>
-    <w:p>
-      <w:r>
-        <w:t xml:space="preserve">[2] </w:t>
-      </w:r>
-      <w:r>
-        <w:t xml:space="preserve">AES is a block cypher that operates on data blocks organised as </w:t>
-      </w:r>
-    </w:p>
-    <w:p>
-      <w:r>
-        <w:t xml:space="preserve"> </w:t>
-      </w:r>
-    </w:p>
-    <w:p>
-      <w:r>
-        <w:t>[</w:t>
-      </w:r>
-      <w:proofErr w:type="gramStart"/>
-      <w:r>
-        <w:t xml:space="preserve">A] </w:t>
-      </w:r>
-      <w:r>
-        <w:t xml:space="preserve"> 8</w:t>
-      </w:r>
-      <w:proofErr w:type="gramEnd"/>
-      <w:r>
-        <w:t xml:space="preserve"> * 8 bytes</w:t>
-      </w:r>
-    </w:p>
-    <w:p>
-      <w:r>
-        <w:t xml:space="preserve">[B] </w:t>
-      </w:r>
-      <w:r>
-        <w:t>16 * 16 bytes</w:t>
-      </w:r>
-    </w:p>
-    <w:p>
-      <w:r>
-        <w:t>[C] 4 * 4 bytes</w:t>
-      </w:r>
-    </w:p>
-    <w:p>
-      <w:r>
-        <w:t>[D] 256 * 256 bytes</w:t>
+        <w:t>Subnet</w:t>
+      </w:r>
+    </w:p>
+    <w:p>
+      <w:r>
+        <w:t>[C] Route Table</w:t>
+      </w:r>
+    </w:p>
+    <w:p>
+      <w:r>
+        <w:t>[D] NAT Gateway</w:t>
       </w:r>
       <w:bookmarkStart w:id="0" w:name="_GoBack"/>
       <w:bookmarkEnd w:id="0"/>
     </w:p>
+    <w:p>
+      <w:r>
+        <w:t xml:space="preserve"> </w:t>
+      </w:r>
+    </w:p>
+    <w:p/>
     <w:sectPr>
       <w:pgSz w:w="11900" w:h="16840"/>
       <w:pgMar w:top="1440" w:right="1440" w:bottom="1440" w:left="1440" w:header="708" w:footer="708" w:gutter="0"/>
@@ -858,6 +1171,119 @@
 <file path=word/numbering.xml><?xml version="1.0" encoding="utf-8"?>
 <w:numbering xmlns:wpc="http://schemas.microsoft.com/office/word/2010/wordprocessingCanvas" xmlns:cx="http://schemas.microsoft.com/office/drawing/2014/chartex" xmlns:cx1="http://schemas.microsoft.com/office/drawing/2015/9/8/chartex" xmlns:cx2="http://schemas.microsoft.com/office/drawing/2015/10/21/chartex" xmlns:cx3="http://schemas.microsoft.com/office/drawing/2016/5/9/chartex" xmlns:cx4="http://schemas.microsoft.com/office/drawing/2016/5/10/chartex" xmlns:cx5="http://schemas.microsoft.com/office/drawing/2016/5/11/chartex" xmlns:cx6="http://schemas.microsoft.com/office/drawing/2016/5/12/chartex" xmlns:cx7="http://schemas.microsoft.com/office/drawing/2016/5/13/chartex" xmlns:cx8="http://schemas.microsoft.com/office/drawing/2016/5/14/chartex" xmlns:mc="http://schemas.openxmlformats.org/markup-compatibility/2006" xmlns:aink="http://schemas.microsoft.com/office/drawing/2016/ink" xmlns:am3d="http://schemas.microsoft.com/office/drawing/2017/model3d" xmlns:o="urn:schemas-microsoft-com:office:office" xmlns:r="http://schemas.openxmlformats.org/officeDocument/2006/relationships" xmlns:m="http://schemas.openxmlformats.org/officeDocument/2006/math" xmlns:v="urn:schemas-microsoft-com:vml" xmlns:wp14="http://schemas.microsoft.com/office/word/2010/wordprocessingDrawing" xmlns:wp="http://schemas.openxmlformats.org/drawingml/2006/wordprocessingDrawing" xmlns:w10="urn:schemas-microsoft-com:office:word" xmlns:w="http://schemas.openxmlformats.org/wordprocessingml/2006/main" xmlns:w14="http://schemas.microsoft.com/office/word/2010/wordml" xmlns:w15="http://schemas.microsoft.com/office/word/2012/wordml" xmlns:w16cid="http://schemas.microsoft.com/office/word/2016/wordml/cid" xmlns:w16se="http://schemas.microsoft.com/office/word/2015/wordml/symex" xmlns:wpg="http://schemas.microsoft.com/office/word/2010/wordprocessingGroup" xmlns:wpi="http://schemas.microsoft.com/office/word/2010/wordprocessingInk" xmlns:wne="http://schemas.microsoft.com/office/word/2006/wordml" xmlns:wps="http://schemas.microsoft.com/office/word/2010/wordprocessingShape" mc:Ignorable="w14 w15 w16se w16cid wp14">
   <w:abstractNum w:abstractNumId="0" w15:restartNumberingAfterBreak="0">
+    <w:nsid w:val="15675473"/>
+    <w:multiLevelType w:val="multilevel"/>
+    <w:tmpl w:val="03345766"/>
+    <w:lvl w:ilvl="0">
+      <w:start w:val="1"/>
+      <w:numFmt w:val="decimal"/>
+      <w:lvlText w:val="%1."/>
+      <w:lvlJc w:val="left"/>
+      <w:pPr>
+        <w:tabs>
+          <w:tab w:val="num" w:pos="720"/>
+        </w:tabs>
+        <w:ind w:left="720" w:hanging="360"/>
+      </w:pPr>
+    </w:lvl>
+    <w:lvl w:ilvl="1" w:tentative="1">
+      <w:start w:val="1"/>
+      <w:numFmt w:val="decimal"/>
+      <w:lvlText w:val="%2."/>
+      <w:lvlJc w:val="left"/>
+      <w:pPr>
+        <w:tabs>
+          <w:tab w:val="num" w:pos="1440"/>
+        </w:tabs>
+        <w:ind w:left="1440" w:hanging="360"/>
+      </w:pPr>
+    </w:lvl>
+    <w:lvl w:ilvl="2" w:tentative="1">
+      <w:start w:val="1"/>
+      <w:numFmt w:val="decimal"/>
+      <w:lvlText w:val="%3."/>
+      <w:lvlJc w:val="left"/>
+      <w:pPr>
+        <w:tabs>
+          <w:tab w:val="num" w:pos="2160"/>
+        </w:tabs>
+        <w:ind w:left="2160" w:hanging="360"/>
+      </w:pPr>
+    </w:lvl>
+    <w:lvl w:ilvl="3" w:tentative="1">
+      <w:start w:val="1"/>
+      <w:numFmt w:val="decimal"/>
+      <w:lvlText w:val="%4."/>
+      <w:lvlJc w:val="left"/>
+      <w:pPr>
+        <w:tabs>
+          <w:tab w:val="num" w:pos="2880"/>
+        </w:tabs>
+        <w:ind w:left="2880" w:hanging="360"/>
+      </w:pPr>
+    </w:lvl>
+    <w:lvl w:ilvl="4" w:tentative="1">
+      <w:start w:val="1"/>
+      <w:numFmt w:val="decimal"/>
+      <w:lvlText w:val="%5."/>
+      <w:lvlJc w:val="left"/>
+      <w:pPr>
+        <w:tabs>
+          <w:tab w:val="num" w:pos="3600"/>
+        </w:tabs>
+        <w:ind w:left="3600" w:hanging="360"/>
+      </w:pPr>
+    </w:lvl>
+    <w:lvl w:ilvl="5" w:tentative="1">
+      <w:start w:val="1"/>
+      <w:numFmt w:val="decimal"/>
+      <w:lvlText w:val="%6."/>
+      <w:lvlJc w:val="left"/>
+      <w:pPr>
+        <w:tabs>
+          <w:tab w:val="num" w:pos="4320"/>
+        </w:tabs>
+        <w:ind w:left="4320" w:hanging="360"/>
+      </w:pPr>
+    </w:lvl>
+    <w:lvl w:ilvl="6" w:tentative="1">
+      <w:start w:val="1"/>
+      <w:numFmt w:val="decimal"/>
+      <w:lvlText w:val="%7."/>
+      <w:lvlJc w:val="left"/>
+      <w:pPr>
+        <w:tabs>
+          <w:tab w:val="num" w:pos="5040"/>
+        </w:tabs>
+        <w:ind w:left="5040" w:hanging="360"/>
+      </w:pPr>
+    </w:lvl>
+    <w:lvl w:ilvl="7" w:tentative="1">
+      <w:start w:val="1"/>
+      <w:numFmt w:val="decimal"/>
+      <w:lvlText w:val="%8."/>
+      <w:lvlJc w:val="left"/>
+      <w:pPr>
+        <w:tabs>
+          <w:tab w:val="num" w:pos="5760"/>
+        </w:tabs>
+        <w:ind w:left="5760" w:hanging="360"/>
+      </w:pPr>
+    </w:lvl>
+    <w:lvl w:ilvl="8" w:tentative="1">
+      <w:start w:val="1"/>
+      <w:numFmt w:val="decimal"/>
+      <w:lvlText w:val="%9."/>
+      <w:lvlJc w:val="left"/>
+      <w:pPr>
+        <w:tabs>
+          <w:tab w:val="num" w:pos="6480"/>
+        </w:tabs>
+        <w:ind w:left="6480" w:hanging="360"/>
+      </w:pPr>
+    </w:lvl>
+  </w:abstractNum>
+  <w:abstractNum w:abstractNumId="1" w15:restartNumberingAfterBreak="0">
     <w:nsid w:val="15796557"/>
     <w:multiLevelType w:val="hybridMultilevel"/>
     <w:tmpl w:val="17743EF4"/>
@@ -943,7 +1369,7 @@
       </w:pPr>
     </w:lvl>
   </w:abstractNum>
-  <w:abstractNum w:abstractNumId="1" w15:restartNumberingAfterBreak="0">
+  <w:abstractNum w:abstractNumId="2" w15:restartNumberingAfterBreak="0">
     <w:nsid w:val="2B3850DC"/>
     <w:multiLevelType w:val="multilevel"/>
     <w:tmpl w:val="98CC5F60"/>
@@ -1056,7 +1482,7 @@
       </w:pPr>
     </w:lvl>
   </w:abstractNum>
-  <w:abstractNum w:abstractNumId="2" w15:restartNumberingAfterBreak="0">
+  <w:abstractNum w:abstractNumId="3" w15:restartNumberingAfterBreak="0">
     <w:nsid w:val="2BDE2580"/>
     <w:multiLevelType w:val="multilevel"/>
     <w:tmpl w:val="D8001D76"/>
@@ -1169,7 +1595,7 @@
       </w:pPr>
     </w:lvl>
   </w:abstractNum>
-  <w:abstractNum w:abstractNumId="3" w15:restartNumberingAfterBreak="0">
+  <w:abstractNum w:abstractNumId="4" w15:restartNumberingAfterBreak="0">
     <w:nsid w:val="36B31FBD"/>
     <w:multiLevelType w:val="multilevel"/>
     <w:tmpl w:val="B1DCB416"/>
@@ -1282,7 +1708,7 @@
       </w:pPr>
     </w:lvl>
   </w:abstractNum>
-  <w:abstractNum w:abstractNumId="4" w15:restartNumberingAfterBreak="0">
+  <w:abstractNum w:abstractNumId="5" w15:restartNumberingAfterBreak="0">
     <w:nsid w:val="513816E6"/>
     <w:multiLevelType w:val="multilevel"/>
     <w:tmpl w:val="7896B926"/>
@@ -1432,18 +1858,21 @@
     </w:lvl>
   </w:abstractNum>
   <w:num w:numId="1">
+    <w:abstractNumId w:val="5"/>
+  </w:num>
+  <w:num w:numId="2">
     <w:abstractNumId w:val="4"/>
   </w:num>
-  <w:num w:numId="2">
+  <w:num w:numId="3">
     <w:abstractNumId w:val="3"/>
   </w:num>
-  <w:num w:numId="3">
+  <w:num w:numId="4">
     <w:abstractNumId w:val="2"/>
   </w:num>
-  <w:num w:numId="4">
+  <w:num w:numId="5">
     <w:abstractNumId w:val="1"/>
   </w:num>
-  <w:num w:numId="5">
+  <w:num w:numId="6">
     <w:abstractNumId w:val="0"/>
   </w:num>
 </w:numbering>
@@ -1912,7 +2341,6 @@
   <w:style w:type="character" w:default="1" w:styleId="DefaultParagraphFont">
     <w:name w:val="Default Paragraph Font"/>
     <w:uiPriority w:val="1"/>
-    <w:semiHidden/>
     <w:unhideWhenUsed/>
   </w:style>
   <w:style w:type="table" w:default="1" w:styleId="TableNormal">
@@ -2180,6 +2608,19 @@
     <w:name w:val="s"/>
     <w:basedOn w:val="DefaultParagraphFont"/>
     <w:rsid w:val="00363128"/>
+  </w:style>
+  <w:style w:type="character" w:styleId="HTMLKeyboard">
+    <w:name w:val="HTML Keyboard"/>
+    <w:basedOn w:val="DefaultParagraphFont"/>
+    <w:uiPriority w:val="99"/>
+    <w:semiHidden/>
+    <w:unhideWhenUsed/>
+    <w:rsid w:val="00AF1546"/>
+    <w:rPr>
+      <w:rFonts w:ascii="Courier New" w:eastAsia="Times New Roman" w:hAnsi="Courier New" w:cs="Courier New"/>
+      <w:sz w:val="20"/>
+      <w:szCs w:val="20"/>
+    </w:rPr>
   </w:style>
 </w:styles>
 </file>

</xml_diff>